<commit_message>
I added A header and some new commands
</commit_message>
<xml_diff>
--- a/Gitcommands.docx
+++ b/Gitcommands.docx
@@ -4,230 +4,52 @@
   <w:body>
     <w:p>
       <w:r>
-        <w:t xml:space="preserve">Git clone Url : Help to </w:t>
-      </w:r>
-      <w:proofErr w:type="spellStart"/>
-      <w:r>
-        <w:t>bring</w:t>
-      </w:r>
-      <w:proofErr w:type="spellEnd"/>
-      <w:r>
-        <w:t xml:space="preserve"> a repository </w:t>
-      </w:r>
-      <w:proofErr w:type="spellStart"/>
-      <w:r>
-        <w:t>form</w:t>
-      </w:r>
-      <w:proofErr w:type="spellEnd"/>
-      <w:r>
-        <w:t xml:space="preserve"> </w:t>
-      </w:r>
-      <w:proofErr w:type="spellStart"/>
-      <w:r>
-        <w:t>Github</w:t>
-      </w:r>
-      <w:proofErr w:type="spellEnd"/>
-      <w:r>
-        <w:t xml:space="preserve"> on t</w:t>
+        <w:t>Git clone Url : Help to bring a repository form Github on t</w:t>
       </w:r>
       <w:r>
         <w:t>he laptop</w:t>
       </w:r>
     </w:p>
     <w:p>
-      <w:proofErr w:type="spellStart"/>
-      <w:r>
-        <w:t>Touch</w:t>
-      </w:r>
-      <w:proofErr w:type="spellEnd"/>
-      <w:r>
-        <w:t xml:space="preserve"> : </w:t>
-      </w:r>
-      <w:proofErr w:type="spellStart"/>
-      <w:r>
-        <w:t>create</w:t>
-      </w:r>
-      <w:proofErr w:type="spellEnd"/>
-      <w:r>
-        <w:t xml:space="preserve"> a new file </w:t>
+      <w:r>
+        <w:t xml:space="preserve">Touch : create a new file </w:t>
       </w:r>
     </w:p>
     <w:p>
       <w:r>
-        <w:t xml:space="preserve">Git </w:t>
-      </w:r>
-      <w:proofErr w:type="spellStart"/>
-      <w:r>
-        <w:t>add</w:t>
-      </w:r>
-      <w:proofErr w:type="spellEnd"/>
-      <w:r>
-        <w:t xml:space="preserve"> : </w:t>
-      </w:r>
-      <w:proofErr w:type="spellStart"/>
-      <w:r>
-        <w:t>Make</w:t>
-      </w:r>
-      <w:proofErr w:type="spellEnd"/>
-      <w:r>
-        <w:t xml:space="preserve"> a file </w:t>
-      </w:r>
-      <w:proofErr w:type="spellStart"/>
-      <w:r>
-        <w:t>registrable</w:t>
-      </w:r>
-      <w:proofErr w:type="spellEnd"/>
-      <w:r>
-        <w:t xml:space="preserve"> </w:t>
+        <w:t xml:space="preserve">Git add : Make a file registrable </w:t>
       </w:r>
     </w:p>
     <w:p>
       <w:r>
-        <w:t xml:space="preserve">Git commit : registre the changes </w:t>
-      </w:r>
-      <w:proofErr w:type="spellStart"/>
-      <w:r>
-        <w:t>done</w:t>
-      </w:r>
-      <w:proofErr w:type="spellEnd"/>
-      <w:r>
-        <w:t xml:space="preserve"> </w:t>
+        <w:t xml:space="preserve">Git commit : registre the changes done </w:t>
       </w:r>
       <w:r>
         <w:br/>
-        <w:t xml:space="preserve">It </w:t>
-      </w:r>
-      <w:proofErr w:type="spellStart"/>
-      <w:r>
-        <w:t>is</w:t>
-      </w:r>
-      <w:proofErr w:type="spellEnd"/>
-      <w:r>
-        <w:t xml:space="preserve"> </w:t>
-      </w:r>
-      <w:proofErr w:type="spellStart"/>
-      <w:r>
-        <w:t>used</w:t>
-      </w:r>
-      <w:proofErr w:type="spellEnd"/>
-      <w:r>
-        <w:t xml:space="preserve"> this </w:t>
-      </w:r>
-      <w:proofErr w:type="spellStart"/>
-      <w:r>
-        <w:t>way</w:t>
-      </w:r>
-      <w:proofErr w:type="spellEnd"/>
-      <w:r>
-        <w:t> :</w:t>
+        <w:t>It is used this way :</w:t>
       </w:r>
       <w:r>
         <w:br/>
       </w:r>
       <w:r>
         <w:tab/>
-        <w:t xml:space="preserve">git commit -m « message » to </w:t>
-      </w:r>
-      <w:proofErr w:type="spellStart"/>
-      <w:r>
-        <w:t>register</w:t>
-      </w:r>
-      <w:proofErr w:type="spellEnd"/>
-      <w:r>
-        <w:t xml:space="preserve"> a note the changes </w:t>
-      </w:r>
-      <w:proofErr w:type="spellStart"/>
-      <w:r>
-        <w:t>we</w:t>
-      </w:r>
-      <w:proofErr w:type="spellEnd"/>
-      <w:r>
-        <w:t xml:space="preserve"> made in this snap </w:t>
-      </w:r>
-      <w:proofErr w:type="spellStart"/>
-      <w:r>
-        <w:t>chot</w:t>
-      </w:r>
-      <w:proofErr w:type="spellEnd"/>
+        <w:t>git commit -m « message » to register a note the changes we made in this snap chot</w:t>
+      </w:r>
     </w:p>
     <w:p>
       <w:r>
-        <w:t xml:space="preserve">Git status : Tells me </w:t>
-      </w:r>
-      <w:proofErr w:type="spellStart"/>
-      <w:r>
-        <w:t>what</w:t>
-      </w:r>
-      <w:proofErr w:type="spellEnd"/>
-      <w:r>
-        <w:t xml:space="preserve"> </w:t>
-      </w:r>
-      <w:proofErr w:type="spellStart"/>
-      <w:r>
-        <w:t>exactly</w:t>
-      </w:r>
-      <w:proofErr w:type="spellEnd"/>
-      <w:r>
-        <w:t xml:space="preserve"> </w:t>
-      </w:r>
-      <w:proofErr w:type="spellStart"/>
-      <w:r>
-        <w:t>is</w:t>
-      </w:r>
-      <w:proofErr w:type="spellEnd"/>
-      <w:r>
-        <w:t xml:space="preserve"> </w:t>
-      </w:r>
-      <w:proofErr w:type="spellStart"/>
-      <w:r>
-        <w:t>going</w:t>
-      </w:r>
-      <w:proofErr w:type="spellEnd"/>
-      <w:r>
-        <w:t xml:space="preserve"> on </w:t>
-      </w:r>
-      <w:proofErr w:type="spellStart"/>
-      <w:r>
-        <w:t>on</w:t>
-      </w:r>
-      <w:proofErr w:type="spellEnd"/>
-      <w:r>
-        <w:t xml:space="preserve"> </w:t>
-      </w:r>
-      <w:proofErr w:type="spellStart"/>
-      <w:r>
-        <w:t>my</w:t>
-      </w:r>
-      <w:proofErr w:type="spellEnd"/>
-      <w:r>
-        <w:t xml:space="preserve"> repository</w:t>
+        <w:t>Git status : Tells me what exactly is going on on my repository</w:t>
       </w:r>
     </w:p>
     <w:p>
       <w:r>
-        <w:t xml:space="preserve">Git push : </w:t>
-      </w:r>
-      <w:proofErr w:type="spellStart"/>
-      <w:r>
-        <w:t>send</w:t>
-      </w:r>
-      <w:proofErr w:type="spellEnd"/>
-      <w:r>
-        <w:t xml:space="preserve"> the changes to </w:t>
-      </w:r>
-      <w:proofErr w:type="spellStart"/>
-      <w:r>
-        <w:t>my</w:t>
-      </w:r>
-      <w:proofErr w:type="spellEnd"/>
-      <w:r>
-        <w:t xml:space="preserve"> repository on </w:t>
-      </w:r>
-      <w:proofErr w:type="spellStart"/>
-      <w:r>
-        <w:t>Github</w:t>
-      </w:r>
-      <w:proofErr w:type="spellEnd"/>
+        <w:t>Git push : send the changes to my repository on Github</w:t>
+      </w:r>
+    </w:p>
+    <w:p>
+      <w:r>
+        <w:t>Start : Open a file on windows can use it to open html files</w:t>
+      </w:r>
     </w:p>
     <w:p/>
     <w:sectPr>

</xml_diff>